<commit_message>
pca.py mostly done, updated README.md for ideas.
</commit_message>
<xml_diff>
--- a/docs/Martin/Principle Component Analysis.docx
+++ b/docs/Martin/Principle Component Analysis.docx
@@ -20,12 +20,10 @@
         <w:t xml:space="preserve"> I attach the slide and the code. All was in </w:t>
       </w:r>
       <w:proofErr w:type="spellStart"/>
-      <w:proofErr w:type="gramStart"/>
       <w:r>
         <w:t>pyqtrod</w:t>
       </w:r>
       <w:proofErr w:type="spellEnd"/>
-      <w:proofErr w:type="gramEnd"/>
       <w:r>
         <w:t xml:space="preserve"> so I put in in a separate file for you.  If you want to use the last version of </w:t>
       </w:r>
@@ -35,15 +33,7 @@
       </w:r>
       <w:proofErr w:type="spellEnd"/>
       <w:r>
-        <w:t xml:space="preserve"> let me know and I will clean it and upload it. A few </w:t>
-      </w:r>
-      <w:proofErr w:type="gramStart"/>
-      <w:r>
-        <w:t>notes :</w:t>
-      </w:r>
-      <w:proofErr w:type="gramEnd"/>
-      <w:r>
-        <w:t> </w:t>
+        <w:t xml:space="preserve"> let me know and I will clean it and upload it. A few notes : </w:t>
       </w:r>
     </w:p>
     <w:p>
@@ -63,15 +53,7 @@
         <w:t>are a circle </w:t>
       </w:r>
       <w:r>
-        <w:t xml:space="preserve">in the anisotropy </w:t>
-      </w:r>
-      <w:proofErr w:type="gramStart"/>
-      <w:r>
-        <w:t>space  but</w:t>
-      </w:r>
-      <w:proofErr w:type="gramEnd"/>
-      <w:r>
-        <w:t xml:space="preserve"> not </w:t>
+        <w:t xml:space="preserve">in the anisotropy space  but not </w:t>
       </w:r>
       <w:proofErr w:type="spellStart"/>
       <w:r>
@@ -217,6 +199,9 @@
         <w:t> </w:t>
       </w:r>
       <w:r>
+        <w:rPr>
+          <w:noProof/>
+        </w:rPr>
         <w:drawing>
           <wp:inline distT="0" distB="0" distL="0" distR="0" wp14:anchorId="06DF2172" wp14:editId="5858BF7B">
             <wp:extent cx="3409950" cy="2552700"/>
@@ -296,30 +281,51 @@
     </w:p>
     <w:p>
       <w:r>
+        <w:rPr>
+          <w:color w:val="FF0000"/>
+        </w:rPr>
         <w:t>Also as a quality check I advise you to look through to compare through the whole file X_PCA</w:t>
       </w:r>
       <w:proofErr w:type="gramStart"/>
       <w:r>
+        <w:rPr>
+          <w:color w:val="FF0000"/>
+        </w:rPr>
         <w:t>[:,</w:t>
       </w:r>
       <w:proofErr w:type="gramEnd"/>
       <w:r>
+        <w:rPr>
+          <w:color w:val="FF0000"/>
+        </w:rPr>
         <w:t xml:space="preserve">0] and </w:t>
       </w:r>
       <w:proofErr w:type="spellStart"/>
       <w:r>
+        <w:rPr>
+          <w:color w:val="FF0000"/>
+        </w:rPr>
         <w:t>smooth_loop</w:t>
       </w:r>
       <w:proofErr w:type="spellEnd"/>
       <w:r>
+        <w:rPr>
+          <w:color w:val="FF0000"/>
+        </w:rPr>
         <w:t xml:space="preserve">[phase[:]],[0]]. If they overlap reasonably well everywhere, it's good. I use </w:t>
       </w:r>
       <w:proofErr w:type="spellStart"/>
       <w:r>
+        <w:rPr>
+          <w:color w:val="FF0000"/>
+        </w:rPr>
         <w:t>pyqtrod</w:t>
       </w:r>
       <w:proofErr w:type="spellEnd"/>
       <w:r>
+        <w:rPr>
+          <w:color w:val="FF0000"/>
+        </w:rPr>
         <w:t xml:space="preserve"> for visualization because it allows browsing large files fast. </w:t>
       </w:r>
       <w:r>
@@ -337,6 +343,9 @@
     </w:p>
     <w:p>
       <w:r>
+        <w:rPr>
+          <w:noProof/>
+        </w:rPr>
         <w:lastRenderedPageBreak/>
         <w:drawing>
           <wp:inline distT="0" distB="0" distL="0" distR="0" wp14:anchorId="3912C0DF" wp14:editId="10A656B3">
@@ -388,6 +397,9 @@
         </w:drawing>
       </w:r>
       <w:r>
+        <w:rPr>
+          <w:noProof/>
+        </w:rPr>
         <w:drawing>
           <wp:inline distT="0" distB="0" distL="0" distR="0" wp14:anchorId="1F7DF62B" wp14:editId="0F0A13CD">
             <wp:extent cx="5731510" cy="2853055"/>
@@ -438,6 +450,9 @@
         </w:drawing>
       </w:r>
       <w:r>
+        <w:rPr>
+          <w:noProof/>
+        </w:rPr>
         <w:drawing>
           <wp:inline distT="0" distB="0" distL="0" distR="0" wp14:anchorId="3E598A37" wp14:editId="52C29CE6">
             <wp:extent cx="5731510" cy="3011805"/>
@@ -1202,6 +1217,7 @@
   <w:style w:type="character" w:default="1" w:styleId="DefaultParagraphFont">
     <w:name w:val="Default Paragraph Font"/>
     <w:uiPriority w:val="1"/>
+    <w:semiHidden/>
     <w:unhideWhenUsed/>
   </w:style>
   <w:style w:type="table" w:default="1" w:styleId="TableNormal">

</xml_diff>